<commit_message>
Add ordered and unordered list style for use under resdoc_word2
</commit_message>
<xml_diff>
--- a/inst/csas-docx/resdoc-content.docx
+++ b/inst/csas-docx/resdoc-content.docx
@@ -523,27 +523,9 @@
       <w:pPr>
         <w:pStyle w:val="Heading3withnumbers"/>
       </w:pPr>
-      <w:proofErr w:type="spellStart"/>
-      <w:r>
-        <w:t>Heading</w:t>
-      </w:r>
-      <w:proofErr w:type="spellEnd"/>
-      <w:r>
-        <w:t xml:space="preserve"> 3 </w:t>
-      </w:r>
-      <w:proofErr w:type="spellStart"/>
-      <w:r>
-        <w:t>with</w:t>
-      </w:r>
-      <w:proofErr w:type="spellEnd"/>
-      <w:r>
-        <w:t xml:space="preserve"> </w:t>
-      </w:r>
-      <w:proofErr w:type="spellStart"/>
-      <w:r>
-        <w:t>numbers</w:t>
-      </w:r>
-      <w:proofErr w:type="spellEnd"/>
+      <w:r>
+        <w:t>Heading 3 with numbers</w:t>
+      </w:r>
     </w:p>
     <w:p>
       <w:pPr>
@@ -2444,6 +2426,234 @@
     </w:lvl>
   </w:abstractNum>
   <w:abstractNum w:abstractNumId="18" w15:restartNumberingAfterBreak="0">
+    <w:nsid w:val="5E1A4A94"/>
+    <w:multiLevelType w:val="multilevel"/>
+    <w:tmpl w:val="BDE0B074"/>
+    <w:styleLink w:val="olstyle"/>
+    <w:lvl w:ilvl="0">
+      <w:start w:val="1"/>
+      <w:numFmt w:val="decimal"/>
+      <w:lvlText w:val="%1."/>
+      <w:lvlJc w:val="left"/>
+      <w:pPr>
+        <w:ind w:left="360" w:hanging="360"/>
+      </w:pPr>
+      <w:rPr>
+        <w:rFonts w:hint="default"/>
+      </w:rPr>
+    </w:lvl>
+    <w:lvl w:ilvl="1">
+      <w:start w:val="1"/>
+      <w:numFmt w:val="lowerLetter"/>
+      <w:lvlText w:val="%2."/>
+      <w:lvlJc w:val="left"/>
+      <w:pPr>
+        <w:ind w:left="720" w:hanging="360"/>
+      </w:pPr>
+      <w:rPr>
+        <w:rFonts w:hint="default"/>
+      </w:rPr>
+    </w:lvl>
+    <w:lvl w:ilvl="2">
+      <w:start w:val="1"/>
+      <w:numFmt w:val="lowerRoman"/>
+      <w:lvlText w:val="%3."/>
+      <w:lvlJc w:val="right"/>
+      <w:pPr>
+        <w:ind w:left="1080" w:hanging="360"/>
+      </w:pPr>
+      <w:rPr>
+        <w:rFonts w:hint="default"/>
+      </w:rPr>
+    </w:lvl>
+    <w:lvl w:ilvl="3">
+      <w:start w:val="1"/>
+      <w:numFmt w:val="decimal"/>
+      <w:lvlText w:val="%4."/>
+      <w:lvlJc w:val="left"/>
+      <w:pPr>
+        <w:ind w:left="1440" w:hanging="360"/>
+      </w:pPr>
+      <w:rPr>
+        <w:rFonts w:hint="default"/>
+      </w:rPr>
+    </w:lvl>
+    <w:lvl w:ilvl="4">
+      <w:start w:val="1"/>
+      <w:numFmt w:val="lowerLetter"/>
+      <w:lvlText w:val="%5."/>
+      <w:lvlJc w:val="left"/>
+      <w:pPr>
+        <w:ind w:left="1800" w:hanging="360"/>
+      </w:pPr>
+      <w:rPr>
+        <w:rFonts w:hint="default"/>
+      </w:rPr>
+    </w:lvl>
+    <w:lvl w:ilvl="5">
+      <w:start w:val="1"/>
+      <w:numFmt w:val="lowerRoman"/>
+      <w:lvlText w:val="%6."/>
+      <w:lvlJc w:val="right"/>
+      <w:pPr>
+        <w:ind w:left="2160" w:hanging="360"/>
+      </w:pPr>
+      <w:rPr>
+        <w:rFonts w:hint="default"/>
+      </w:rPr>
+    </w:lvl>
+    <w:lvl w:ilvl="6">
+      <w:start w:val="1"/>
+      <w:numFmt w:val="decimal"/>
+      <w:lvlText w:val="%7."/>
+      <w:lvlJc w:val="left"/>
+      <w:pPr>
+        <w:ind w:left="2520" w:hanging="360"/>
+      </w:pPr>
+      <w:rPr>
+        <w:rFonts w:hint="default"/>
+      </w:rPr>
+    </w:lvl>
+    <w:lvl w:ilvl="7">
+      <w:start w:val="1"/>
+      <w:numFmt w:val="lowerLetter"/>
+      <w:lvlText w:val="%8."/>
+      <w:lvlJc w:val="left"/>
+      <w:pPr>
+        <w:ind w:left="2880" w:hanging="360"/>
+      </w:pPr>
+      <w:rPr>
+        <w:rFonts w:hint="default"/>
+      </w:rPr>
+    </w:lvl>
+    <w:lvl w:ilvl="8">
+      <w:start w:val="1"/>
+      <w:numFmt w:val="lowerRoman"/>
+      <w:lvlText w:val="%9."/>
+      <w:lvlJc w:val="right"/>
+      <w:pPr>
+        <w:ind w:left="3240" w:hanging="360"/>
+      </w:pPr>
+      <w:rPr>
+        <w:rFonts w:hint="default"/>
+      </w:rPr>
+    </w:lvl>
+  </w:abstractNum>
+  <w:abstractNum w:abstractNumId="19" w15:restartNumberingAfterBreak="0">
+    <w:nsid w:val="6B584AAA"/>
+    <w:multiLevelType w:val="multilevel"/>
+    <w:tmpl w:val="D048E428"/>
+    <w:styleLink w:val="ulstyle"/>
+    <w:lvl w:ilvl="0">
+      <w:start w:val="1"/>
+      <w:numFmt w:val="bullet"/>
+      <w:lvlText w:val=""/>
+      <w:lvlJc w:val="left"/>
+      <w:pPr>
+        <w:ind w:left="360" w:hanging="360"/>
+      </w:pPr>
+      <w:rPr>
+        <w:rFonts w:ascii="Symbol" w:hAnsi="Symbol" w:hint="default"/>
+      </w:rPr>
+    </w:lvl>
+    <w:lvl w:ilvl="1">
+      <w:start w:val="1"/>
+      <w:numFmt w:val="bullet"/>
+      <w:lvlText w:val="o"/>
+      <w:lvlJc w:val="left"/>
+      <w:pPr>
+        <w:ind w:left="720" w:hanging="360"/>
+      </w:pPr>
+      <w:rPr>
+        <w:rFonts w:ascii="Courier New" w:hAnsi="Courier New" w:cs="Courier New" w:hint="default"/>
+      </w:rPr>
+    </w:lvl>
+    <w:lvl w:ilvl="2">
+      <w:start w:val="1"/>
+      <w:numFmt w:val="bullet"/>
+      <w:lvlText w:val=""/>
+      <w:lvlJc w:val="left"/>
+      <w:pPr>
+        <w:ind w:left="1080" w:hanging="360"/>
+      </w:pPr>
+      <w:rPr>
+        <w:rFonts w:ascii="Wingdings" w:hAnsi="Wingdings" w:hint="default"/>
+      </w:rPr>
+    </w:lvl>
+    <w:lvl w:ilvl="3">
+      <w:start w:val="1"/>
+      <w:numFmt w:val="bullet"/>
+      <w:lvlText w:val=""/>
+      <w:lvlJc w:val="left"/>
+      <w:pPr>
+        <w:ind w:left="1440" w:hanging="360"/>
+      </w:pPr>
+      <w:rPr>
+        <w:rFonts w:ascii="Symbol" w:hAnsi="Symbol" w:hint="default"/>
+      </w:rPr>
+    </w:lvl>
+    <w:lvl w:ilvl="4">
+      <w:start w:val="1"/>
+      <w:numFmt w:val="bullet"/>
+      <w:lvlText w:val="o"/>
+      <w:lvlJc w:val="left"/>
+      <w:pPr>
+        <w:ind w:left="1800" w:hanging="360"/>
+      </w:pPr>
+      <w:rPr>
+        <w:rFonts w:ascii="Courier New" w:hAnsi="Courier New" w:cs="Courier New" w:hint="default"/>
+      </w:rPr>
+    </w:lvl>
+    <w:lvl w:ilvl="5">
+      <w:start w:val="1"/>
+      <w:numFmt w:val="bullet"/>
+      <w:lvlText w:val=""/>
+      <w:lvlJc w:val="left"/>
+      <w:pPr>
+        <w:ind w:left="2160" w:hanging="360"/>
+      </w:pPr>
+      <w:rPr>
+        <w:rFonts w:ascii="Wingdings" w:hAnsi="Wingdings" w:hint="default"/>
+      </w:rPr>
+    </w:lvl>
+    <w:lvl w:ilvl="6">
+      <w:start w:val="1"/>
+      <w:numFmt w:val="bullet"/>
+      <w:lvlText w:val=""/>
+      <w:lvlJc w:val="left"/>
+      <w:pPr>
+        <w:ind w:left="2520" w:hanging="360"/>
+      </w:pPr>
+      <w:rPr>
+        <w:rFonts w:ascii="Symbol" w:hAnsi="Symbol" w:hint="default"/>
+      </w:rPr>
+    </w:lvl>
+    <w:lvl w:ilvl="7">
+      <w:start w:val="1"/>
+      <w:numFmt w:val="bullet"/>
+      <w:lvlText w:val="o"/>
+      <w:lvlJc w:val="left"/>
+      <w:pPr>
+        <w:ind w:left="2880" w:hanging="360"/>
+      </w:pPr>
+      <w:rPr>
+        <w:rFonts w:ascii="Courier New" w:hAnsi="Courier New" w:cs="Courier New" w:hint="default"/>
+      </w:rPr>
+    </w:lvl>
+    <w:lvl w:ilvl="8">
+      <w:start w:val="1"/>
+      <w:numFmt w:val="bullet"/>
+      <w:lvlText w:val=""/>
+      <w:lvlJc w:val="left"/>
+      <w:pPr>
+        <w:ind w:left="3240" w:hanging="360"/>
+      </w:pPr>
+      <w:rPr>
+        <w:rFonts w:ascii="Wingdings" w:hAnsi="Wingdings" w:hint="default"/>
+      </w:rPr>
+    </w:lvl>
+  </w:abstractNum>
+  <w:abstractNum w:abstractNumId="20" w15:restartNumberingAfterBreak="0">
     <w:nsid w:val="791F7602"/>
     <w:multiLevelType w:val="hybridMultilevel"/>
     <w:tmpl w:val="4378E90A"/>
@@ -2583,7 +2793,7 @@
       </w:rPr>
     </w:lvl>
   </w:abstractNum>
-  <w:abstractNum w:abstractNumId="19" w15:restartNumberingAfterBreak="0">
+  <w:abstractNum w:abstractNumId="21" w15:restartNumberingAfterBreak="0">
     <w:nsid w:val="79406F46"/>
     <w:multiLevelType w:val="hybridMultilevel"/>
     <w:tmpl w:val="2DCE9022"/>
@@ -2730,7 +2940,7 @@
     <w:abstractNumId w:val="10"/>
   </w:num>
   <w:num w:numId="3" w16cid:durableId="1648824883">
-    <w:abstractNumId w:val="18"/>
+    <w:abstractNumId w:val="20"/>
   </w:num>
   <w:num w:numId="4" w16cid:durableId="1221597365">
     <w:abstractNumId w:val="14"/>
@@ -2766,7 +2976,7 @@
     <w:abstractNumId w:val="11"/>
   </w:num>
   <w:num w:numId="15" w16cid:durableId="1951164611">
-    <w:abstractNumId w:val="19"/>
+    <w:abstractNumId w:val="21"/>
   </w:num>
   <w:num w:numId="16" w16cid:durableId="1053819552">
     <w:abstractNumId w:val="8"/>
@@ -2812,6 +3022,12 @@
   </w:num>
   <w:num w:numId="28" w16cid:durableId="171578098">
     <w:abstractNumId w:val="16"/>
+  </w:num>
+  <w:num w:numId="29" w16cid:durableId="482815860">
+    <w:abstractNumId w:val="18"/>
+  </w:num>
+  <w:num w:numId="30" w16cid:durableId="1979258628">
+    <w:abstractNumId w:val="19"/>
   </w:num>
 </w:numbering>
 </file>
@@ -4002,6 +4218,26 @@
     <w:qFormat/>
     <w:rsid w:val="004D4BEB"/>
   </w:style>
+  <w:style w:type="numbering" w:customStyle="1" w:styleId="olstyle">
+    <w:name w:val="ol style"/>
+    <w:uiPriority w:val="99"/>
+    <w:rsid w:val="00BE09C3"/>
+    <w:pPr>
+      <w:numPr>
+        <w:numId w:val="29"/>
+      </w:numPr>
+    </w:pPr>
+  </w:style>
+  <w:style w:type="numbering" w:customStyle="1" w:styleId="ulstyle">
+    <w:name w:val="ul style"/>
+    <w:uiPriority w:val="99"/>
+    <w:rsid w:val="00BE09C3"/>
+    <w:pPr>
+      <w:numPr>
+        <w:numId w:val="30"/>
+      </w:numPr>
+    </w:pPr>
+  </w:style>
 </w:styles>
 </file>
 

</xml_diff>